<commit_message>
HR-2255 Modificaciones plantillas certificado de saldo
Former-commit-id: cf006385d625596a52c0c78c69e0596cb97a13d8
</commit_message>
<xml_diff>
--- a/proyecto-cajamar-hre-online/src/main/resources/plantillas/CS_AHORRO_AVALES.docx
+++ b/proyecto-cajamar-hre-online/src/main/resources/plantillas/CS_AHORRO_AVALES.docx
@@ -14,8 +14,6 @@
           <w:lang w:val="es-ES"/>
         </w:rPr>
       </w:pPr>
-      <w:bookmarkStart w:id="0" w:name="_GoBack"/>
-      <w:bookmarkEnd w:id="0"/>
     </w:p>
     <w:p>
       <w:pPr>
@@ -34,6 +32,64 @@
           <v:rect id="_x0000_s1026" style="position:absolute;left:0;text-align:left;margin-left:-38.25pt;margin-top:9.35pt;width:21.75pt;height:712.55pt;z-index:251657728;mso-wrap-distance-left:9pt;mso-wrap-distance-top:0;mso-wrap-distance-right:9pt;mso-wrap-distance-bottom:0" stroked="f" strokeweight="0">
             <v:textbox style="layout-flow:vertical;mso-layout-flow-alt:bottom-to-top">
               <w:txbxContent>
+                <w:p>
+                  <w:pPr>
+                    <w:ind w:left="360"/>
+                    <w:jc w:val="center"/>
+                    <w:rPr>
+                      <w:rFonts w:ascii="Calibri" w:hAnsi="Calibri" w:cs="Tahoma"/>
+                      <w:color w:val="7F7F7F" w:themeColor="text1" w:themeTint="80"/>
+                      <w:sz w:val="14"/>
+                      <w:szCs w:val="14"/>
+                    </w:rPr>
+                  </w:pPr>
+                  <w:r>
+                    <w:rPr>
+                      <w:rFonts w:ascii="Calibri" w:hAnsi="Calibri" w:cs="Tahoma"/>
+                      <w:color w:val="7F7F7F" w:themeColor="text1" w:themeTint="80"/>
+                      <w:sz w:val="14"/>
+                      <w:szCs w:val="14"/>
+                    </w:rPr>
+                    <w:fldChar w:fldCharType="begin"/>
+                  </w:r>
+                  <w:r>
+                    <w:rPr>
+                      <w:rFonts w:ascii="Calibri" w:hAnsi="Calibri" w:cs="Tahoma"/>
+                      <w:color w:val="7F7F7F" w:themeColor="text1" w:themeTint="80"/>
+                      <w:sz w:val="14"/>
+                      <w:szCs w:val="14"/>
+                    </w:rPr>
+                    <w:instrText xml:space="preserve"> MERGEFIELD  ${TEXTO_LOGO}  \* MERGEFORMAT </w:instrText>
+                  </w:r>
+                  <w:r>
+                    <w:rPr>
+                      <w:rFonts w:ascii="Calibri" w:hAnsi="Calibri" w:cs="Tahoma"/>
+                      <w:color w:val="7F7F7F" w:themeColor="text1" w:themeTint="80"/>
+                      <w:sz w:val="14"/>
+                      <w:szCs w:val="14"/>
+                    </w:rPr>
+                    <w:fldChar w:fldCharType="separate"/>
+                  </w:r>
+                  <w:r>
+                    <w:rPr>
+                      <w:rFonts w:ascii="Calibri" w:hAnsi="Calibri" w:cs="Tahoma"/>
+                      <w:noProof/>
+                      <w:color w:val="7F7F7F" w:themeColor="text1" w:themeTint="80"/>
+                      <w:sz w:val="14"/>
+                      <w:szCs w:val="14"/>
+                    </w:rPr>
+                    <w:t>«${TEXTO_LOGO}»</w:t>
+                  </w:r>
+                  <w:r>
+                    <w:rPr>
+                      <w:rFonts w:ascii="Calibri" w:hAnsi="Calibri" w:cs="Tahoma"/>
+                      <w:color w:val="7F7F7F" w:themeColor="text1" w:themeTint="80"/>
+                      <w:sz w:val="14"/>
+                      <w:szCs w:val="14"/>
+                    </w:rPr>
+                    <w:fldChar w:fldCharType="end"/>
+                  </w:r>
+                </w:p>
                 <w:p>
                   <w:pPr>
                     <w:pStyle w:val="FrameContents"/>
@@ -46,15 +102,6 @@
                       <w:szCs w:val="14"/>
                     </w:rPr>
                   </w:pPr>
-                  <w:r>
-                    <w:rPr>
-                      <w:rFonts w:ascii="Calibri" w:hAnsi="Calibri" w:cs="Tahoma"/>
-                      <w:color w:val="7F7F7F"/>
-                      <w:sz w:val="14"/>
-                      <w:szCs w:val="14"/>
-                    </w:rPr>
-                    <w:t>${TEXTO_LOGO}</w:t>
-                  </w:r>
                 </w:p>
               </w:txbxContent>
             </v:textbox>
@@ -65,7 +112,7 @@
     <w:p>
       <w:pPr>
         <w:pStyle w:val="Textodebloque"/>
-        <w:spacing w:before="280"/>
+        <w:spacing w:after="0"/>
         <w:ind w:left="567" w:right="567"/>
         <w:jc w:val="center"/>
         <w:rPr>
@@ -74,7 +121,6 @@
           <w:bCs w:val="0"/>
           <w:sz w:val="18"/>
           <w:szCs w:val="18"/>
-          <w:lang w:val="es-ES"/>
         </w:rPr>
       </w:pPr>
       <w:proofErr w:type="gramStart"/>
@@ -97,7 +143,7 @@
           <w:szCs w:val="18"/>
           <w:lang w:val="es-ES"/>
         </w:rPr>
-        <w:t>Dª. ${NOMAPOTELEGRAMA}</w:t>
+        <w:t>Dª.</w:t>
       </w:r>
       <w:r>
         <w:rPr>
@@ -107,7 +153,7 @@
           <w:szCs w:val="18"/>
           <w:lang w:val="es-ES"/>
         </w:rPr>
-        <w:t>,</w:t>
+        <w:t xml:space="preserve"> </w:t>
       </w:r>
       <w:r>
         <w:rPr>
@@ -117,16 +163,135 @@
           <w:szCs w:val="18"/>
           <w:lang w:val="es-ES"/>
         </w:rPr>
-        <w:t xml:space="preserve"> APODERADO/A DE ${GEN_ENT_N}</w:t>
+        <w:fldChar w:fldCharType="begin"/>
       </w:r>
       <w:r>
         <w:rPr>
           <w:rStyle w:val="Textoennegrita"/>
           <w:rFonts w:ascii="Arial" w:hAnsi="Arial" w:cs="Arial"/>
-          <w:bCs w:val="0"/>
           <w:sz w:val="18"/>
           <w:szCs w:val="18"/>
           <w:lang w:val="es-ES"/>
+        </w:rPr>
+        <w:instrText xml:space="preserve"> MERGEFIELD  ${NOMAPOTELEGRAMA}  \* MERGEFORMAT </w:instrText>
+      </w:r>
+      <w:r>
+        <w:rPr>
+          <w:rStyle w:val="Textoennegrita"/>
+          <w:rFonts w:ascii="Arial" w:hAnsi="Arial" w:cs="Arial"/>
+          <w:sz w:val="18"/>
+          <w:szCs w:val="18"/>
+          <w:lang w:val="es-ES"/>
+        </w:rPr>
+        <w:fldChar w:fldCharType="separate"/>
+      </w:r>
+      <w:r>
+        <w:rPr>
+          <w:rStyle w:val="Textoennegrita"/>
+          <w:rFonts w:ascii="Arial" w:hAnsi="Arial" w:cs="Arial"/>
+          <w:noProof/>
+          <w:sz w:val="18"/>
+          <w:szCs w:val="18"/>
+          <w:lang w:val="es-ES"/>
+        </w:rPr>
+        <w:t>«${NOMAPOTELEGRAMA}»</w:t>
+      </w:r>
+      <w:r>
+        <w:rPr>
+          <w:rStyle w:val="Textoennegrita"/>
+          <w:rFonts w:ascii="Arial" w:hAnsi="Arial" w:cs="Arial"/>
+          <w:sz w:val="18"/>
+          <w:szCs w:val="18"/>
+          <w:lang w:val="es-ES"/>
+        </w:rPr>
+        <w:fldChar w:fldCharType="end"/>
+      </w:r>
+      <w:r>
+        <w:rPr>
+          <w:rStyle w:val="Textoennegrita"/>
+          <w:rFonts w:ascii="Arial" w:eastAsiaTheme="minorEastAsia" w:hAnsi="Arial" w:cs="Arial"/>
+          <w:sz w:val="18"/>
+          <w:szCs w:val="18"/>
+        </w:rPr>
+        <w:t>,</w:t>
+      </w:r>
+      <w:r>
+        <w:rPr>
+          <w:rStyle w:val="Textoennegrita"/>
+          <w:rFonts w:ascii="Arial" w:hAnsi="Arial" w:cs="Arial"/>
+          <w:sz w:val="18"/>
+          <w:szCs w:val="18"/>
+          <w:lang w:val="es-ES"/>
+        </w:rPr>
+        <w:t xml:space="preserve"> APODERADO/A DE</w:t>
+      </w:r>
+      <w:r>
+        <w:rPr>
+          <w:rStyle w:val="Textoennegrita"/>
+          <w:rFonts w:ascii="Arial" w:hAnsi="Arial" w:cs="Arial"/>
+          <w:sz w:val="18"/>
+          <w:szCs w:val="18"/>
+          <w:lang w:val="es-ES"/>
+        </w:rPr>
+        <w:t xml:space="preserve"> </w:t>
+      </w:r>
+      <w:r>
+        <w:rPr>
+          <w:rStyle w:val="Textoennegrita"/>
+          <w:rFonts w:ascii="Arial" w:hAnsi="Arial" w:cs="Arial"/>
+          <w:sz w:val="18"/>
+          <w:szCs w:val="18"/>
+          <w:lang w:val="es-ES"/>
+        </w:rPr>
+        <w:fldChar w:fldCharType="begin"/>
+      </w:r>
+      <w:r>
+        <w:rPr>
+          <w:rStyle w:val="Textoennegrita"/>
+          <w:rFonts w:ascii="Arial" w:hAnsi="Arial" w:cs="Arial"/>
+          <w:sz w:val="18"/>
+          <w:szCs w:val="18"/>
+          <w:lang w:val="es-ES"/>
+        </w:rPr>
+        <w:instrText xml:space="preserve"> MERGEFIELD  ${GEN_ENT_N}  \* MERGEFORMAT </w:instrText>
+      </w:r>
+      <w:r>
+        <w:rPr>
+          <w:rStyle w:val="Textoennegrita"/>
+          <w:rFonts w:ascii="Arial" w:hAnsi="Arial" w:cs="Arial"/>
+          <w:sz w:val="18"/>
+          <w:szCs w:val="18"/>
+          <w:lang w:val="es-ES"/>
+        </w:rPr>
+        <w:fldChar w:fldCharType="separate"/>
+      </w:r>
+      <w:r>
+        <w:rPr>
+          <w:rStyle w:val="Textoennegrita"/>
+          <w:rFonts w:ascii="Arial" w:hAnsi="Arial" w:cs="Arial"/>
+          <w:noProof/>
+          <w:sz w:val="18"/>
+          <w:szCs w:val="18"/>
+          <w:lang w:val="es-ES"/>
+        </w:rPr>
+        <w:t>«${GEN_ENT_N}»</w:t>
+      </w:r>
+      <w:r>
+        <w:rPr>
+          <w:rStyle w:val="Textoennegrita"/>
+          <w:rFonts w:ascii="Arial" w:hAnsi="Arial" w:cs="Arial"/>
+          <w:sz w:val="18"/>
+          <w:szCs w:val="18"/>
+          <w:lang w:val="es-ES"/>
+        </w:rPr>
+        <w:fldChar w:fldCharType="end"/>
+      </w:r>
+      <w:r>
+        <w:rPr>
+          <w:rStyle w:val="Textoennegrita"/>
+          <w:rFonts w:ascii="Arial" w:hAnsi="Arial" w:cs="Arial"/>
+          <w:sz w:val="18"/>
+          <w:szCs w:val="18"/>
         </w:rPr>
         <w:t>.</w:t>
       </w:r>
@@ -219,15 +384,55 @@
           <w:rFonts w:ascii="Arial" w:hAnsi="Arial" w:cs="Times New Roman"/>
           <w:sz w:val="22"/>
         </w:rPr>
-        <w:t xml:space="preserve">Que con fecha </w:t>
-      </w:r>
-      <w:r>
-        <w:rPr>
-          <w:rFonts w:ascii="Arial" w:hAnsi="Arial" w:cs="Times New Roman"/>
-          <w:b/>
-          <w:sz w:val="22"/>
-        </w:rPr>
-        <w:t>${FECFORMALIZ}</w:t>
+        <w:t>Que con fecha</w:t>
+      </w:r>
+      <w:r>
+        <w:rPr>
+          <w:rFonts w:ascii="Arial" w:hAnsi="Arial" w:cs="Times New Roman"/>
+          <w:sz w:val="22"/>
+        </w:rPr>
+        <w:t xml:space="preserve"> </w:t>
+      </w:r>
+      <w:r>
+        <w:rPr>
+          <w:rFonts w:ascii="Arial" w:hAnsi="Arial" w:cs="Times New Roman"/>
+          <w:b/>
+          <w:sz w:val="22"/>
+        </w:rPr>
+        <w:fldChar w:fldCharType="begin"/>
+      </w:r>
+      <w:r>
+        <w:rPr>
+          <w:rFonts w:ascii="Arial" w:hAnsi="Arial" w:cs="Times New Roman"/>
+          <w:b/>
+          <w:sz w:val="22"/>
+        </w:rPr>
+        <w:instrText xml:space="preserve"> MERGEFIELD  ${FECFORMALIZ}  \* MERGEFORMAT </w:instrText>
+      </w:r>
+      <w:r>
+        <w:rPr>
+          <w:rFonts w:ascii="Arial" w:hAnsi="Arial" w:cs="Times New Roman"/>
+          <w:b/>
+          <w:sz w:val="22"/>
+        </w:rPr>
+        <w:fldChar w:fldCharType="separate"/>
+      </w:r>
+      <w:r>
+        <w:rPr>
+          <w:rFonts w:ascii="Arial" w:hAnsi="Arial" w:cs="Times New Roman"/>
+          <w:b/>
+          <w:noProof/>
+          <w:sz w:val="22"/>
+        </w:rPr>
+        <w:t>«${FECFORMALIZ}»</w:t>
+      </w:r>
+      <w:r>
+        <w:rPr>
+          <w:rFonts w:ascii="Arial" w:hAnsi="Arial" w:cs="Times New Roman"/>
+          <w:b/>
+          <w:sz w:val="22"/>
+        </w:rPr>
+        <w:fldChar w:fldCharType="end"/>
       </w:r>
       <w:r>
         <w:rPr>
@@ -268,7 +473,48 @@
           <w:sz w:val="22"/>
           <w:szCs w:val="22"/>
         </w:rPr>
-        <w:t xml:space="preserve"> ${NOMOFI}</w:t>
+        <w:t xml:space="preserve"> </w:t>
+      </w:r>
+      <w:r>
+        <w:rPr>
+          <w:rFonts w:ascii="Arial" w:hAnsi="Arial" w:cs="Arial"/>
+          <w:sz w:val="22"/>
+          <w:szCs w:val="22"/>
+        </w:rPr>
+        <w:fldChar w:fldCharType="begin"/>
+      </w:r>
+      <w:r>
+        <w:rPr>
+          <w:rFonts w:ascii="Arial" w:hAnsi="Arial" w:cs="Arial"/>
+          <w:sz w:val="22"/>
+          <w:szCs w:val="22"/>
+        </w:rPr>
+        <w:instrText xml:space="preserve"> MERGEFIELD  ${NOMOFI}  \* MERGEFORMAT </w:instrText>
+      </w:r>
+      <w:r>
+        <w:rPr>
+          <w:rFonts w:ascii="Arial" w:hAnsi="Arial" w:cs="Arial"/>
+          <w:sz w:val="22"/>
+          <w:szCs w:val="22"/>
+        </w:rPr>
+        <w:fldChar w:fldCharType="separate"/>
+      </w:r>
+      <w:r>
+        <w:rPr>
+          <w:rFonts w:ascii="Arial" w:hAnsi="Arial" w:cs="Arial"/>
+          <w:noProof/>
+          <w:sz w:val="22"/>
+          <w:szCs w:val="22"/>
+        </w:rPr>
+        <w:t>«${NOMOFI}»</w:t>
+      </w:r>
+      <w:r>
+        <w:rPr>
+          <w:rFonts w:ascii="Arial" w:hAnsi="Arial" w:cs="Arial"/>
+          <w:sz w:val="22"/>
+          <w:szCs w:val="22"/>
+        </w:rPr>
+        <w:fldChar w:fldCharType="end"/>
       </w:r>
       <w:r>
         <w:rPr>
@@ -283,7 +529,40 @@
           <w:sz w:val="22"/>
           <w:szCs w:val="22"/>
         </w:rPr>
-        <w:t xml:space="preserve"> ${NOMBRE_NOT_TELE}</w:t>
+        <w:fldChar w:fldCharType="begin"/>
+      </w:r>
+      <w:r>
+        <w:rPr>
+          <w:rFonts w:ascii="Arial" w:hAnsi="Arial" w:cs="Arial"/>
+          <w:sz w:val="22"/>
+          <w:szCs w:val="22"/>
+        </w:rPr>
+        <w:instrText xml:space="preserve"> MERGEFIELD  ${NOMBRE_NOT_TELE}  \* MERGEFORMAT </w:instrText>
+      </w:r>
+      <w:r>
+        <w:rPr>
+          <w:rFonts w:ascii="Arial" w:hAnsi="Arial" w:cs="Arial"/>
+          <w:sz w:val="22"/>
+          <w:szCs w:val="22"/>
+        </w:rPr>
+        <w:fldChar w:fldCharType="separate"/>
+      </w:r>
+      <w:r>
+        <w:rPr>
+          <w:rFonts w:ascii="Arial" w:hAnsi="Arial" w:cs="Arial"/>
+          <w:noProof/>
+          <w:sz w:val="22"/>
+          <w:szCs w:val="22"/>
+        </w:rPr>
+        <w:t>«${NOMBRE_NOT_TELE}»</w:t>
+      </w:r>
+      <w:r>
+        <w:rPr>
+          <w:rFonts w:ascii="Arial" w:hAnsi="Arial" w:cs="Arial"/>
+          <w:sz w:val="22"/>
+          <w:szCs w:val="22"/>
+        </w:rPr>
+        <w:fldChar w:fldCharType="end"/>
       </w:r>
       <w:r>
         <w:rPr>
@@ -302,6 +581,14 @@
       </w:r>
       <w:r>
         <w:rPr>
+          <w:rFonts w:ascii="Arial" w:hAnsi="Arial" w:cs="Arial"/>
+          <w:sz w:val="22"/>
+          <w:szCs w:val="22"/>
+        </w:rPr>
+        <w:t xml:space="preserve">  actualmente</w:t>
+      </w:r>
+      <w:r>
+        <w:rPr>
           <w:rFonts w:ascii="Arial" w:hAnsi="Arial" w:cs="Times New Roman"/>
           <w:sz w:val="22"/>
         </w:rPr>
@@ -313,22 +600,96 @@
           <w:b/>
           <w:sz w:val="22"/>
         </w:rPr>
-        <w:t>número ${NUMCUENTATELE}</w:t>
-      </w:r>
-      <w:r>
-        <w:rPr>
-          <w:rFonts w:ascii="Arial" w:hAnsi="Arial" w:cs="Times New Roman"/>
-          <w:sz w:val="22"/>
-        </w:rPr>
-        <w:t xml:space="preserve">,  por importe de </w:t>
-      </w:r>
-      <w:r>
-        <w:rPr>
-          <w:rFonts w:ascii="Arial" w:hAnsi="Arial" w:cs="Times New Roman"/>
-          <w:b/>
-          <w:sz w:val="22"/>
-        </w:rPr>
-        <w:t>${CAL_RUT_POLIZA}</w:t>
+        <w:t xml:space="preserve">número </w:t>
+      </w:r>
+      <w:r>
+        <w:rPr>
+          <w:rFonts w:ascii="Arial" w:hAnsi="Arial" w:cs="Times New Roman"/>
+          <w:b/>
+          <w:sz w:val="22"/>
+        </w:rPr>
+        <w:fldChar w:fldCharType="begin"/>
+      </w:r>
+      <w:r>
+        <w:rPr>
+          <w:rFonts w:ascii="Arial" w:hAnsi="Arial" w:cs="Times New Roman"/>
+          <w:b/>
+          <w:sz w:val="22"/>
+        </w:rPr>
+        <w:instrText xml:space="preserve"> MERGEFIELD  ${NUMCUENTATELE}  \* MERGEFORMAT </w:instrText>
+      </w:r>
+      <w:r>
+        <w:rPr>
+          <w:rFonts w:ascii="Arial" w:hAnsi="Arial" w:cs="Times New Roman"/>
+          <w:b/>
+          <w:sz w:val="22"/>
+        </w:rPr>
+        <w:fldChar w:fldCharType="separate"/>
+      </w:r>
+      <w:r>
+        <w:rPr>
+          <w:rFonts w:ascii="Arial" w:hAnsi="Arial" w:cs="Times New Roman"/>
+          <w:b/>
+          <w:noProof/>
+          <w:sz w:val="22"/>
+        </w:rPr>
+        <w:t>«${NUMCUENTATELE}»</w:t>
+      </w:r>
+      <w:r>
+        <w:rPr>
+          <w:rFonts w:ascii="Arial" w:hAnsi="Arial" w:cs="Times New Roman"/>
+          <w:b/>
+          <w:sz w:val="22"/>
+        </w:rPr>
+        <w:fldChar w:fldCharType="end"/>
+      </w:r>
+      <w:r>
+        <w:rPr>
+          <w:rFonts w:ascii="Arial" w:hAnsi="Arial" w:cs="Times New Roman"/>
+          <w:sz w:val="22"/>
+        </w:rPr>
+        <w:t xml:space="preserve">, por importe de </w:t>
+      </w:r>
+      <w:r>
+        <w:rPr>
+          <w:rFonts w:ascii="Arial" w:hAnsi="Arial" w:cs="Times New Roman"/>
+          <w:b/>
+          <w:sz w:val="22"/>
+        </w:rPr>
+        <w:fldChar w:fldCharType="begin"/>
+      </w:r>
+      <w:r>
+        <w:rPr>
+          <w:rFonts w:ascii="Arial" w:hAnsi="Arial" w:cs="Times New Roman"/>
+          <w:b/>
+          <w:sz w:val="22"/>
+        </w:rPr>
+        <w:instrText xml:space="preserve"> MERGEFIELD  ${CAL_RUT_POLIZA}  \* MERGEFORMAT </w:instrText>
+      </w:r>
+      <w:r>
+        <w:rPr>
+          <w:rFonts w:ascii="Arial" w:hAnsi="Arial" w:cs="Times New Roman"/>
+          <w:b/>
+          <w:sz w:val="22"/>
+        </w:rPr>
+        <w:fldChar w:fldCharType="separate"/>
+      </w:r>
+      <w:r>
+        <w:rPr>
+          <w:rFonts w:ascii="Arial" w:hAnsi="Arial" w:cs="Times New Roman"/>
+          <w:b/>
+          <w:noProof/>
+          <w:sz w:val="22"/>
+        </w:rPr>
+        <w:t>«${CAL_RUT_POLIZA}»</w:t>
+      </w:r>
+      <w:r>
+        <w:rPr>
+          <w:rFonts w:ascii="Arial" w:hAnsi="Arial" w:cs="Times New Roman"/>
+          <w:b/>
+          <w:sz w:val="22"/>
+        </w:rPr>
+        <w:fldChar w:fldCharType="end"/>
       </w:r>
       <w:r>
         <w:rPr>
@@ -345,57 +706,210 @@
           <w:b/>
           <w:sz w:val="22"/>
         </w:rPr>
-        <w:t>Euros a ${DATOS_TITULARES}</w:t>
-      </w:r>
-      <w:r>
-        <w:rPr>
-          <w:rFonts w:ascii="Arial" w:hAnsi="Arial" w:cs="Arial"/>
-          <w:b/>
-          <w:sz w:val="22"/>
-          <w:szCs w:val="22"/>
-        </w:rPr>
-        <w:t xml:space="preserve">, </w:t>
-      </w:r>
-      <w:r>
-        <w:rPr>
-          <w:rFonts w:ascii="Arial" w:hAnsi="Arial" w:cs="Arial"/>
-          <w:sz w:val="22"/>
-          <w:szCs w:val="22"/>
-        </w:rPr>
-        <w:t>intereses de demora al ${INTMORATEL}</w:t>
-      </w:r>
-      <w:r>
-        <w:rPr>
-          <w:rFonts w:ascii="Arial" w:hAnsi="Arial" w:cs="Arial"/>
-          <w:sz w:val="22"/>
-          <w:szCs w:val="22"/>
-        </w:rPr>
-        <w:t xml:space="preserve"> %, y una comisión de</w:t>
-      </w:r>
-      <w:r>
-        <w:rPr>
-          <w:rFonts w:ascii="Arial" w:hAnsi="Arial" w:cs="Arial"/>
-          <w:sz w:val="22"/>
-          <w:szCs w:val="22"/>
-        </w:rPr>
-        <w:t>l ${COMISAPER}</w:t>
-      </w:r>
-      <w:r>
-        <w:rPr>
-          <w:rFonts w:ascii="Arial" w:hAnsi="Arial" w:cs="Arial"/>
-          <w:sz w:val="22"/>
-          <w:szCs w:val="22"/>
-        </w:rPr>
-        <w:t xml:space="preserve"> % de una sola vez sobre el total importe, siendo su vencimiento </w:t>
-      </w:r>
-      <w:r>
-        <w:rPr>
-          <w:rFonts w:ascii="Arial" w:hAnsi="Arial" w:cs="Arial"/>
-          <w:b/>
-          <w:sz w:val="22"/>
-          <w:szCs w:val="22"/>
-        </w:rPr>
-        <w:t>${FECVENCIM}</w:t>
+        <w:t xml:space="preserve">Euros a </w:t>
+      </w:r>
+      <w:r>
+        <w:rPr>
+          <w:rFonts w:ascii="Arial" w:hAnsi="Arial" w:cs="Times New Roman"/>
+          <w:b/>
+          <w:sz w:val="22"/>
+        </w:rPr>
+        <w:fldChar w:fldCharType="begin"/>
+      </w:r>
+      <w:r>
+        <w:rPr>
+          <w:rFonts w:ascii="Arial" w:hAnsi="Arial" w:cs="Times New Roman"/>
+          <w:b/>
+          <w:sz w:val="22"/>
+        </w:rPr>
+        <w:instrText xml:space="preserve"> MERGEFIELD  ${DATOS_TITULARES}  \* MERGEFORMAT </w:instrText>
+      </w:r>
+      <w:r>
+        <w:rPr>
+          <w:rFonts w:ascii="Arial" w:hAnsi="Arial" w:cs="Times New Roman"/>
+          <w:b/>
+          <w:sz w:val="22"/>
+        </w:rPr>
+        <w:fldChar w:fldCharType="separate"/>
+      </w:r>
+      <w:r>
+        <w:rPr>
+          <w:rFonts w:ascii="Arial" w:hAnsi="Arial" w:cs="Times New Roman"/>
+          <w:b/>
+          <w:noProof/>
+          <w:sz w:val="22"/>
+        </w:rPr>
+        <w:t>«${DATOS_TITULARES}»</w:t>
+      </w:r>
+      <w:r>
+        <w:rPr>
+          <w:rFonts w:ascii="Arial" w:hAnsi="Arial" w:cs="Times New Roman"/>
+          <w:b/>
+          <w:sz w:val="22"/>
+        </w:rPr>
+        <w:fldChar w:fldCharType="end"/>
+      </w:r>
+      <w:bookmarkStart w:id="0" w:name="_GoBack"/>
+      <w:bookmarkEnd w:id="0"/>
+      <w:r>
+        <w:rPr>
+          <w:rFonts w:ascii="Arial" w:hAnsi="Arial" w:cs="Arial"/>
+          <w:sz w:val="22"/>
+          <w:szCs w:val="22"/>
+        </w:rPr>
+        <w:t xml:space="preserve"> </w:t>
+      </w:r>
+      <w:r>
+        <w:rPr>
+          <w:rFonts w:ascii="Arial" w:hAnsi="Arial" w:cs="Arial"/>
+          <w:sz w:val="22"/>
+          <w:szCs w:val="22"/>
+        </w:rPr>
+        <w:fldChar w:fldCharType="begin"/>
+      </w:r>
+      <w:r>
+        <w:rPr>
+          <w:rFonts w:ascii="Arial" w:hAnsi="Arial" w:cs="Arial"/>
+          <w:sz w:val="22"/>
+          <w:szCs w:val="22"/>
+        </w:rPr>
+        <w:instrText xml:space="preserve"> MERGEFIELD  ${DATOS_AVALISTA_SI_HAY}  \* MERGEFORMAT </w:instrText>
+      </w:r>
+      <w:r>
+        <w:rPr>
+          <w:rFonts w:ascii="Arial" w:hAnsi="Arial" w:cs="Arial"/>
+          <w:sz w:val="22"/>
+          <w:szCs w:val="22"/>
+        </w:rPr>
+        <w:fldChar w:fldCharType="separate"/>
+      </w:r>
+      <w:r>
+        <w:rPr>
+          <w:rFonts w:ascii="Arial" w:hAnsi="Arial" w:cs="Arial"/>
+          <w:noProof/>
+          <w:sz w:val="22"/>
+          <w:szCs w:val="22"/>
+        </w:rPr>
+        <w:t>«${DATOS_AVALISTA_SI_HAY}»</w:t>
+      </w:r>
+      <w:r>
+        <w:rPr>
+          <w:rFonts w:ascii="Arial" w:hAnsi="Arial" w:cs="Arial"/>
+          <w:sz w:val="22"/>
+          <w:szCs w:val="22"/>
+        </w:rPr>
+        <w:fldChar w:fldCharType="end"/>
+      </w:r>
+      <w:r>
+        <w:rPr>
+          <w:rFonts w:ascii="Arial" w:hAnsi="Arial" w:cs="Arial"/>
+          <w:sz w:val="22"/>
+          <w:szCs w:val="22"/>
+        </w:rPr>
+        <w:t xml:space="preserve"> </w:t>
+      </w:r>
+      <w:r>
+        <w:rPr>
+          <w:rFonts w:ascii="Arial" w:hAnsi="Arial" w:cs="Arial"/>
+          <w:sz w:val="22"/>
+          <w:szCs w:val="22"/>
+        </w:rPr>
+        <w:t xml:space="preserve">intereses de demora al </w:t>
+      </w:r>
+      <w:r>
+        <w:rPr>
+          <w:rFonts w:ascii="Arial" w:hAnsi="Arial" w:cs="Arial"/>
+          <w:sz w:val="22"/>
+          <w:szCs w:val="22"/>
+        </w:rPr>
+        <w:fldChar w:fldCharType="begin"/>
+      </w:r>
+      <w:r>
+        <w:rPr>
+          <w:rFonts w:ascii="Arial" w:hAnsi="Arial" w:cs="Arial"/>
+          <w:sz w:val="22"/>
+          <w:szCs w:val="22"/>
+        </w:rPr>
+        <w:instrText xml:space="preserve"> MERGEFIELD  ${INTMORATEL}  \* MERGEFORMAT </w:instrText>
+      </w:r>
+      <w:r>
+        <w:rPr>
+          <w:rFonts w:ascii="Arial" w:hAnsi="Arial" w:cs="Arial"/>
+          <w:sz w:val="22"/>
+          <w:szCs w:val="22"/>
+        </w:rPr>
+        <w:fldChar w:fldCharType="separate"/>
+      </w:r>
+      <w:r>
+        <w:rPr>
+          <w:rFonts w:ascii="Arial" w:hAnsi="Arial" w:cs="Arial"/>
+          <w:noProof/>
+          <w:sz w:val="22"/>
+          <w:szCs w:val="22"/>
+        </w:rPr>
+        <w:t>«${INTMORATEL}»</w:t>
+      </w:r>
+      <w:r>
+        <w:rPr>
+          <w:rFonts w:ascii="Arial" w:hAnsi="Arial" w:cs="Arial"/>
+          <w:sz w:val="22"/>
+          <w:szCs w:val="22"/>
+        </w:rPr>
+        <w:fldChar w:fldCharType="end"/>
+      </w:r>
+      <w:r>
+        <w:rPr>
+          <w:rFonts w:ascii="Arial" w:hAnsi="Arial" w:cs="Arial"/>
+          <w:sz w:val="22"/>
+          <w:szCs w:val="22"/>
+        </w:rPr>
+        <w:t xml:space="preserve"> %, siendo su vencimiento </w:t>
+      </w:r>
+      <w:r>
+        <w:rPr>
+          <w:rFonts w:ascii="Arial" w:hAnsi="Arial" w:cs="Arial"/>
+          <w:b/>
+          <w:sz w:val="22"/>
+          <w:szCs w:val="22"/>
+        </w:rPr>
+        <w:fldChar w:fldCharType="begin"/>
+      </w:r>
+      <w:r>
+        <w:rPr>
+          <w:rFonts w:ascii="Arial" w:hAnsi="Arial" w:cs="Arial"/>
+          <w:b/>
+          <w:sz w:val="22"/>
+          <w:szCs w:val="22"/>
+        </w:rPr>
+        <w:instrText xml:space="preserve"> MERGEFIELD  ${FECVENCIM}  \* MERGEFORMAT </w:instrText>
+      </w:r>
+      <w:r>
+        <w:rPr>
+          <w:rFonts w:ascii="Arial" w:hAnsi="Arial" w:cs="Arial"/>
+          <w:b/>
+          <w:sz w:val="22"/>
+          <w:szCs w:val="22"/>
+        </w:rPr>
+        <w:fldChar w:fldCharType="separate"/>
+      </w:r>
+      <w:r>
+        <w:rPr>
+          <w:rFonts w:ascii="Arial" w:hAnsi="Arial" w:cs="Arial"/>
+          <w:b/>
+          <w:noProof/>
+          <w:sz w:val="22"/>
+          <w:szCs w:val="22"/>
+        </w:rPr>
+        <w:t>«${FECVENCIM}»</w:t>
+      </w:r>
+      <w:r>
+        <w:rPr>
+          <w:rFonts w:ascii="Arial" w:hAnsi="Arial" w:cs="Arial"/>
+          <w:b/>
+          <w:sz w:val="22"/>
+          <w:szCs w:val="22"/>
+        </w:rPr>
+        <w:fldChar w:fldCharType="end"/>
       </w:r>
       <w:r>
         <w:rPr>
@@ -443,29 +957,104 @@
           <w:b/>
           <w:sz w:val="22"/>
         </w:rPr>
-        <w:t xml:space="preserve"> al día ${FECHALIQTELEGRAM}</w:t>
-      </w:r>
-      <w:r>
-        <w:rPr>
-          <w:rFonts w:ascii="Arial" w:hAnsi="Arial" w:cs="Times New Roman"/>
-          <w:sz w:val="22"/>
-        </w:rPr>
-        <w:t>, el/la Acreditado/a adeuda a esta Entidad la</w:t>
-      </w:r>
-      <w:r>
-        <w:rPr>
-          <w:rFonts w:ascii="Arial" w:hAnsi="Arial" w:cs="Times New Roman"/>
-          <w:sz w:val="22"/>
-        </w:rPr>
-        <w:t xml:space="preserve"> cantidad de </w:t>
-      </w:r>
-      <w:r>
-        <w:rPr>
-          <w:rFonts w:ascii="Arial" w:hAnsi="Arial" w:cs="Times New Roman"/>
-          <w:b/>
-          <w:sz w:val="22"/>
-        </w:rPr>
-        <w:t xml:space="preserve"> ${CAPITALCER}</w:t>
+        <w:t xml:space="preserve"> al día </w:t>
+      </w:r>
+      <w:r>
+        <w:rPr>
+          <w:rFonts w:ascii="Arial" w:hAnsi="Arial" w:cs="Times New Roman"/>
+          <w:b/>
+          <w:sz w:val="22"/>
+        </w:rPr>
+        <w:fldChar w:fldCharType="begin"/>
+      </w:r>
+      <w:r>
+        <w:rPr>
+          <w:rFonts w:ascii="Arial" w:hAnsi="Arial" w:cs="Times New Roman"/>
+          <w:b/>
+          <w:sz w:val="22"/>
+        </w:rPr>
+        <w:instrText xml:space="preserve"> MERGEFIELD  ${FECHALIQTELEGRAM}  \* MERGEFORMAT </w:instrText>
+      </w:r>
+      <w:r>
+        <w:rPr>
+          <w:rFonts w:ascii="Arial" w:hAnsi="Arial" w:cs="Times New Roman"/>
+          <w:b/>
+          <w:sz w:val="22"/>
+        </w:rPr>
+        <w:fldChar w:fldCharType="separate"/>
+      </w:r>
+      <w:r>
+        <w:rPr>
+          <w:rFonts w:ascii="Arial" w:hAnsi="Arial" w:cs="Times New Roman"/>
+          <w:b/>
+          <w:noProof/>
+          <w:sz w:val="22"/>
+        </w:rPr>
+        <w:t>«${FECHALIQTELEGRAM}»</w:t>
+      </w:r>
+      <w:r>
+        <w:rPr>
+          <w:rFonts w:ascii="Arial" w:hAnsi="Arial" w:cs="Times New Roman"/>
+          <w:b/>
+          <w:sz w:val="22"/>
+        </w:rPr>
+        <w:fldChar w:fldCharType="end"/>
+      </w:r>
+      <w:r>
+        <w:rPr>
+          <w:rFonts w:ascii="Arial" w:hAnsi="Arial" w:cs="Times New Roman"/>
+          <w:sz w:val="22"/>
+        </w:rPr>
+        <w:t xml:space="preserve">, el/la Acreditado/a adeuda a esta Entidad la cantidad de </w:t>
+      </w:r>
+      <w:r>
+        <w:rPr>
+          <w:rFonts w:ascii="Arial" w:hAnsi="Arial" w:cs="Times New Roman"/>
+          <w:b/>
+          <w:sz w:val="22"/>
+        </w:rPr>
+        <w:t xml:space="preserve"> </w:t>
+      </w:r>
+      <w:r>
+        <w:rPr>
+          <w:rFonts w:ascii="Arial" w:hAnsi="Arial" w:cs="Times New Roman"/>
+          <w:b/>
+          <w:sz w:val="22"/>
+        </w:rPr>
+        <w:fldChar w:fldCharType="begin"/>
+      </w:r>
+      <w:r>
+        <w:rPr>
+          <w:rFonts w:ascii="Arial" w:hAnsi="Arial" w:cs="Times New Roman"/>
+          <w:b/>
+          <w:sz w:val="22"/>
+        </w:rPr>
+        <w:instrText xml:space="preserve"> MERGEFIELD  ${CAPITALCER}  \* MERGEFORMAT </w:instrText>
+      </w:r>
+      <w:r>
+        <w:rPr>
+          <w:rFonts w:ascii="Arial" w:hAnsi="Arial" w:cs="Times New Roman"/>
+          <w:b/>
+          <w:sz w:val="22"/>
+        </w:rPr>
+        <w:fldChar w:fldCharType="separate"/>
+      </w:r>
+      <w:r>
+        <w:rPr>
+          <w:rFonts w:ascii="Arial" w:hAnsi="Arial" w:cs="Times New Roman"/>
+          <w:b/>
+          <w:noProof/>
+          <w:sz w:val="22"/>
+        </w:rPr>
+        <w:t>«${CAPITALCER}»</w:t>
+      </w:r>
+      <w:r>
+        <w:rPr>
+          <w:rFonts w:ascii="Arial" w:hAnsi="Arial" w:cs="Times New Roman"/>
+          <w:b/>
+          <w:sz w:val="22"/>
+        </w:rPr>
+        <w:fldChar w:fldCharType="end"/>
       </w:r>
       <w:r>
         <w:rPr>
@@ -480,91 +1069,62 @@
           <w:rFonts w:ascii="Arial" w:hAnsi="Arial" w:cs="Times New Roman"/>
           <w:sz w:val="22"/>
         </w:rPr>
-        <w:t xml:space="preserve"> de crédito dispuesto y no devuelto, </w:t>
-      </w:r>
-      <w:r>
-        <w:rPr>
-          <w:rFonts w:ascii="Arial" w:hAnsi="Arial" w:cs="Times New Roman"/>
-          <w:b/>
-          <w:sz w:val="22"/>
-        </w:rPr>
-        <w:t>${INTERESCER}</w:t>
-      </w:r>
-      <w:r>
-        <w:rPr>
-          <w:rFonts w:ascii="Arial" w:hAnsi="Arial" w:cs="Times New Roman"/>
-          <w:b/>
-          <w:sz w:val="22"/>
-        </w:rPr>
-        <w:t xml:space="preserve"> Euros</w:t>
-      </w:r>
-      <w:r>
-        <w:rPr>
-          <w:rFonts w:ascii="Arial" w:hAnsi="Arial" w:cs="Times New Roman"/>
-          <w:sz w:val="22"/>
-        </w:rPr>
-        <w:t xml:space="preserve"> de intereses remuneratorios pactados, </w:t>
-      </w:r>
-      <w:r>
-        <w:rPr>
-          <w:rFonts w:ascii="Arial" w:hAnsi="Arial" w:cs="Times New Roman"/>
-          <w:b/>
-          <w:sz w:val="22"/>
-        </w:rPr>
-        <w:t>${IMPINTERESTELEG}</w:t>
-      </w:r>
-      <w:r>
-        <w:rPr>
-          <w:rFonts w:ascii="Arial" w:hAnsi="Arial" w:cs="Times New Roman"/>
-          <w:b/>
-          <w:sz w:val="22"/>
-        </w:rPr>
-        <w:t xml:space="preserve"> Euros</w:t>
-      </w:r>
-      <w:r>
-        <w:rPr>
-          <w:rFonts w:ascii="Arial" w:hAnsi="Arial" w:cs="Times New Roman"/>
-          <w:sz w:val="22"/>
-        </w:rPr>
-        <w:t xml:space="preserve"> de intereses sobre crédito excedido dispuesto, </w:t>
-      </w:r>
-      <w:r>
-        <w:rPr>
-          <w:rFonts w:ascii="Arial" w:hAnsi="Arial" w:cs="Times New Roman"/>
-          <w:b/>
-          <w:sz w:val="22"/>
-        </w:rPr>
-        <w:t>${IMPCOMITELEG}</w:t>
-      </w:r>
-      <w:r>
-        <w:rPr>
-          <w:rFonts w:ascii="Arial" w:hAnsi="Arial" w:cs="Times New Roman"/>
-          <w:b/>
-          <w:sz w:val="22"/>
-        </w:rPr>
-        <w:t xml:space="preserve"> Euros</w:t>
-      </w:r>
-      <w:r>
-        <w:rPr>
-          <w:rFonts w:ascii="Arial" w:hAnsi="Arial" w:cs="Times New Roman"/>
-          <w:sz w:val="22"/>
-        </w:rPr>
-        <w:t xml:space="preserve"> de comisiones pactadas y n</w:t>
-      </w:r>
-      <w:r>
-        <w:rPr>
-          <w:rFonts w:ascii="Arial" w:hAnsi="Arial" w:cs="Times New Roman"/>
-          <w:sz w:val="22"/>
-        </w:rPr>
-        <w:t xml:space="preserve">o pagadas, y </w:t>
-      </w:r>
-      <w:r>
-        <w:rPr>
-          <w:rFonts w:ascii="Arial" w:hAnsi="Arial" w:cs="Times New Roman"/>
-          <w:b/>
-          <w:sz w:val="22"/>
-        </w:rPr>
-        <w:t>${DEMORACER}</w:t>
+        <w:t xml:space="preserve"> </w:t>
+      </w:r>
+      <w:r>
+        <w:rPr>
+          <w:rFonts w:ascii="Arial" w:hAnsi="Arial" w:cs="Times New Roman"/>
+          <w:sz w:val="22"/>
+        </w:rPr>
+        <w:t>de principal</w:t>
+      </w:r>
+      <w:r>
+        <w:rPr>
+          <w:rFonts w:ascii="Arial" w:hAnsi="Arial" w:cs="Times New Roman"/>
+          <w:sz w:val="22"/>
+        </w:rPr>
+        <w:t xml:space="preserve"> y </w:t>
+      </w:r>
+      <w:r>
+        <w:rPr>
+          <w:rFonts w:ascii="Arial" w:hAnsi="Arial" w:cs="Times New Roman"/>
+          <w:b/>
+          <w:sz w:val="22"/>
+        </w:rPr>
+        <w:fldChar w:fldCharType="begin"/>
+      </w:r>
+      <w:r>
+        <w:rPr>
+          <w:rFonts w:ascii="Arial" w:hAnsi="Arial" w:cs="Times New Roman"/>
+          <w:b/>
+          <w:sz w:val="22"/>
+        </w:rPr>
+        <w:instrText xml:space="preserve"> MERGEFIELD  ${DEMORACER}  \* MERGEFORMAT </w:instrText>
+      </w:r>
+      <w:r>
+        <w:rPr>
+          <w:rFonts w:ascii="Arial" w:hAnsi="Arial" w:cs="Times New Roman"/>
+          <w:b/>
+          <w:sz w:val="22"/>
+        </w:rPr>
+        <w:fldChar w:fldCharType="separate"/>
+      </w:r>
+      <w:r>
+        <w:rPr>
+          <w:rFonts w:ascii="Arial" w:hAnsi="Arial" w:cs="Times New Roman"/>
+          <w:b/>
+          <w:noProof/>
+          <w:sz w:val="22"/>
+        </w:rPr>
+        <w:t>«${DEMORACER}»</w:t>
+      </w:r>
+      <w:r>
+        <w:rPr>
+          <w:rFonts w:ascii="Arial" w:hAnsi="Arial" w:cs="Times New Roman"/>
+          <w:b/>
+          <w:sz w:val="22"/>
+        </w:rPr>
+        <w:fldChar w:fldCharType="end"/>
       </w:r>
       <w:r>
         <w:rPr>
@@ -587,15 +1147,80 @@
           <w:b/>
           <w:sz w:val="22"/>
         </w:rPr>
-        <w:t>ascendiendo el total de la deuda a la cantidad de ${IMPCER}</w:t>
-      </w:r>
-      <w:r>
-        <w:rPr>
-          <w:rFonts w:ascii="Arial" w:hAnsi="Arial" w:cs="Times New Roman"/>
-          <w:b/>
-          <w:sz w:val="22"/>
-        </w:rPr>
-        <w:t xml:space="preserve"> Euros${TEXTO_FECVENCIMTELEG}</w:t>
+        <w:t xml:space="preserve">ascendiendo el total de la deuda a la cantidad de </w:t>
+      </w:r>
+      <w:r>
+        <w:rPr>
+          <w:rFonts w:ascii="Arial" w:hAnsi="Arial" w:cs="Times New Roman"/>
+          <w:b/>
+          <w:sz w:val="22"/>
+        </w:rPr>
+        <w:fldChar w:fldCharType="begin"/>
+      </w:r>
+      <w:r>
+        <w:rPr>
+          <w:rFonts w:ascii="Arial" w:hAnsi="Arial" w:cs="Times New Roman"/>
+          <w:b/>
+          <w:sz w:val="22"/>
+        </w:rPr>
+        <w:instrText xml:space="preserve"> MERGEFIELD  ${IMPCER}  \* MERGEFORMAT </w:instrText>
+      </w:r>
+      <w:r>
+        <w:rPr>
+          <w:rFonts w:ascii="Arial" w:hAnsi="Arial" w:cs="Times New Roman"/>
+          <w:b/>
+          <w:sz w:val="22"/>
+        </w:rPr>
+        <w:fldChar w:fldCharType="separate"/>
+      </w:r>
+      <w:r>
+        <w:rPr>
+          <w:rFonts w:ascii="Arial" w:hAnsi="Arial" w:cs="Times New Roman"/>
+          <w:b/>
+          <w:noProof/>
+          <w:sz w:val="22"/>
+        </w:rPr>
+        <w:t>«${IMPCER}»</w:t>
+      </w:r>
+      <w:r>
+        <w:rPr>
+          <w:rFonts w:ascii="Arial" w:hAnsi="Arial" w:cs="Times New Roman"/>
+          <w:b/>
+          <w:sz w:val="22"/>
+        </w:rPr>
+        <w:fldChar w:fldCharType="end"/>
+      </w:r>
+      <w:r>
+        <w:rPr>
+          <w:rFonts w:ascii="Arial" w:hAnsi="Arial" w:cs="Times New Roman"/>
+          <w:b/>
+          <w:sz w:val="22"/>
+        </w:rPr>
+        <w:t xml:space="preserve"> </w:t>
+      </w:r>
+      <w:r>
+        <w:rPr>
+          <w:rFonts w:ascii="Arial" w:hAnsi="Arial" w:cs="Times New Roman"/>
+          <w:b/>
+          <w:sz w:val="22"/>
+        </w:rPr>
+        <w:t>Euros</w:t>
+      </w:r>
+      <w:r>
+        <w:rPr>
+          <w:rFonts w:ascii="Arial" w:hAnsi="Arial" w:cs="Times New Roman"/>
+          <w:b/>
+          <w:sz w:val="22"/>
+        </w:rPr>
+        <w:t xml:space="preserve"> </w:t>
+      </w:r>
+      <w:r>
+        <w:rPr>
+          <w:rFonts w:ascii="Arial" w:hAnsi="Arial" w:cs="Times New Roman"/>
+          <w:b/>
+          <w:sz w:val="22"/>
+        </w:rPr>
+        <w:t>por capital e intereses</w:t>
       </w:r>
       <w:r>
         <w:rPr>
@@ -633,23 +1258,97 @@
           <w:sz w:val="22"/>
           <w:szCs w:val="22"/>
         </w:rPr>
-        <w:t>Y para que conste, y a los efectos prevenidos en los artículos 572 y 573 de la Ley de Enjuici</w:t>
-      </w:r>
-      <w:r>
-        <w:rPr>
-          <w:rFonts w:ascii="Arial" w:hAnsi="Arial" w:cs="Arial"/>
-          <w:sz w:val="22"/>
-          <w:szCs w:val="22"/>
-        </w:rPr>
-        <w:t>amiento Civil, se expide la presente en ${LOCCRD}</w:t>
-      </w:r>
-      <w:r>
-        <w:rPr>
-          <w:rFonts w:ascii="Arial" w:hAnsi="Arial" w:cs="Arial"/>
-          <w:sz w:val="22"/>
-          <w:szCs w:val="22"/>
-        </w:rPr>
-        <w:t xml:space="preserve"> a ${GEN_S_FECHADIAC}</w:t>
+        <w:t xml:space="preserve">Y para que conste, y a los efectos prevenidos en los artículos 572 y 573 de la Ley de Enjuiciamiento Civil, se expide la presente en </w:t>
+      </w:r>
+      <w:r>
+        <w:rPr>
+          <w:rFonts w:ascii="Arial" w:hAnsi="Arial" w:cs="Arial"/>
+          <w:sz w:val="22"/>
+          <w:szCs w:val="22"/>
+        </w:rPr>
+        <w:fldChar w:fldCharType="begin"/>
+      </w:r>
+      <w:r>
+        <w:rPr>
+          <w:rFonts w:ascii="Arial" w:hAnsi="Arial" w:cs="Arial"/>
+          <w:sz w:val="22"/>
+          <w:szCs w:val="22"/>
+        </w:rPr>
+        <w:instrText xml:space="preserve"> MERGEFIELD  ${LOCCRD}  \* MERGEFORMAT </w:instrText>
+      </w:r>
+      <w:r>
+        <w:rPr>
+          <w:rFonts w:ascii="Arial" w:hAnsi="Arial" w:cs="Arial"/>
+          <w:sz w:val="22"/>
+          <w:szCs w:val="22"/>
+        </w:rPr>
+        <w:fldChar w:fldCharType="separate"/>
+      </w:r>
+      <w:r>
+        <w:rPr>
+          <w:rFonts w:ascii="Arial" w:hAnsi="Arial" w:cs="Arial"/>
+          <w:noProof/>
+          <w:sz w:val="22"/>
+          <w:szCs w:val="22"/>
+        </w:rPr>
+        <w:t>«${LOCCRD}»</w:t>
+      </w:r>
+      <w:r>
+        <w:rPr>
+          <w:rFonts w:ascii="Arial" w:hAnsi="Arial" w:cs="Arial"/>
+          <w:sz w:val="22"/>
+          <w:szCs w:val="22"/>
+        </w:rPr>
+        <w:fldChar w:fldCharType="end"/>
+      </w:r>
+      <w:r>
+        <w:rPr>
+          <w:rFonts w:ascii="Arial" w:hAnsi="Arial" w:cs="Arial"/>
+          <w:sz w:val="22"/>
+          <w:szCs w:val="22"/>
+        </w:rPr>
+        <w:t xml:space="preserve"> a </w:t>
+      </w:r>
+      <w:r>
+        <w:rPr>
+          <w:rFonts w:ascii="Arial" w:hAnsi="Arial" w:cs="Arial"/>
+          <w:sz w:val="22"/>
+          <w:szCs w:val="22"/>
+        </w:rPr>
+        <w:fldChar w:fldCharType="begin"/>
+      </w:r>
+      <w:r>
+        <w:rPr>
+          <w:rFonts w:ascii="Arial" w:hAnsi="Arial" w:cs="Arial"/>
+          <w:sz w:val="22"/>
+          <w:szCs w:val="22"/>
+        </w:rPr>
+        <w:instrText xml:space="preserve"> MERGEFIELD  ${GEN_S_FECHADIAC}  \* MERGEFORMAT </w:instrText>
+      </w:r>
+      <w:r>
+        <w:rPr>
+          <w:rFonts w:ascii="Arial" w:hAnsi="Arial" w:cs="Arial"/>
+          <w:sz w:val="22"/>
+          <w:szCs w:val="22"/>
+        </w:rPr>
+        <w:fldChar w:fldCharType="separate"/>
+      </w:r>
+      <w:r>
+        <w:rPr>
+          <w:rFonts w:ascii="Arial" w:hAnsi="Arial" w:cs="Arial"/>
+          <w:noProof/>
+          <w:sz w:val="22"/>
+          <w:szCs w:val="22"/>
+        </w:rPr>
+        <w:t>«${GEN_S_FECHADIAC}»</w:t>
+      </w:r>
+      <w:r>
+        <w:rPr>
+          <w:rFonts w:ascii="Arial" w:hAnsi="Arial" w:cs="Arial"/>
+          <w:sz w:val="22"/>
+          <w:szCs w:val="22"/>
+        </w:rPr>
+        <w:fldChar w:fldCharType="end"/>
       </w:r>
       <w:r>
         <w:rPr>
@@ -693,6 +1392,7 @@
           <w:b/>
           <w:sz w:val="18"/>
           <w:szCs w:val="18"/>
+          <w:u w:val="single"/>
           <w:lang w:val="en-US"/>
         </w:rPr>
       </w:pPr>
@@ -704,9 +1404,8 @@
           <w:szCs w:val="18"/>
           <w:lang w:val="en-US"/>
         </w:rPr>
-        <w:t>«${GEN_ENT_N</w:t>
-      </w:r>
-      <w:proofErr w:type="gramStart"/>
+        <w:fldChar w:fldCharType="begin"/>
+      </w:r>
       <w:r>
         <w:rPr>
           <w:rFonts w:ascii="Arial" w:hAnsi="Arial" w:cs="Arial"/>
@@ -715,9 +1414,39 @@
           <w:szCs w:val="18"/>
           <w:lang w:val="en-US"/>
         </w:rPr>
-        <w:t>}»</w:t>
-      </w:r>
-      <w:proofErr w:type="gramEnd"/>
+        <w:instrText xml:space="preserve"> MERGEFIELD  ${GEN_ENT_N}  \* MERGEFORMAT </w:instrText>
+      </w:r>
+      <w:r>
+        <w:rPr>
+          <w:rFonts w:ascii="Arial" w:hAnsi="Arial" w:cs="Arial"/>
+          <w:b/>
+          <w:sz w:val="18"/>
+          <w:szCs w:val="18"/>
+          <w:lang w:val="en-US"/>
+        </w:rPr>
+        <w:fldChar w:fldCharType="separate"/>
+      </w:r>
+      <w:r>
+        <w:rPr>
+          <w:rFonts w:ascii="Arial" w:hAnsi="Arial" w:cs="Arial"/>
+          <w:b/>
+          <w:noProof/>
+          <w:sz w:val="18"/>
+          <w:szCs w:val="18"/>
+          <w:lang w:val="en-US"/>
+        </w:rPr>
+        <w:t>«${GEN_ENT_N}»</w:t>
+      </w:r>
+      <w:r>
+        <w:rPr>
+          <w:rFonts w:ascii="Arial" w:hAnsi="Arial" w:cs="Arial"/>
+          <w:b/>
+          <w:sz w:val="18"/>
+          <w:szCs w:val="18"/>
+          <w:lang w:val="en-US"/>
+        </w:rPr>
+        <w:fldChar w:fldCharType="end"/>
+      </w:r>
     </w:p>
     <w:p>
       <w:pPr>
@@ -875,14 +1604,13 @@
       <w:pStyle w:val="Encabezado"/>
     </w:pPr>
     <w:bookmarkStart w:id="1" w:name="logo"/>
-    <w:bookmarkEnd w:id="1"/>
     <w:r>
       <w:rPr>
         <w:noProof/>
         <w:lang w:val="es-ES"/>
       </w:rPr>
       <w:drawing>
-        <wp:inline distT="0" distB="0" distL="0" distR="0">
+        <wp:inline distT="0" distB="0" distL="0" distR="0" wp14:anchorId="19764D24" wp14:editId="6A7A2FBF">
           <wp:extent cx="3245485" cy="643890"/>
           <wp:effectExtent l="0" t="0" r="0" b="0"/>
           <wp:docPr id="1" name="Picture"/>
@@ -926,6 +1654,7 @@
         </wp:inline>
       </w:drawing>
     </w:r>
+    <w:bookmarkEnd w:id="1"/>
   </w:p>
 </w:hdr>
 </file>
@@ -1779,7 +2508,7 @@
 </file>
 
 <file path=customXml/itemProps1.xml><?xml version="1.0" encoding="utf-8"?>
-<ds:datastoreItem xmlns:ds="http://schemas.openxmlformats.org/officeDocument/2006/customXml" ds:itemID="{9700C58E-0991-41FC-921E-F157B0551822}">
+<ds:datastoreItem xmlns:ds="http://schemas.openxmlformats.org/officeDocument/2006/customXml" ds:itemID="{FF2E1D19-A987-4C93-BA4C-44570B3DFB4D}">
   <ds:schemaRefs>
     <ds:schemaRef ds:uri="http://schemas.openxmlformats.org/officeDocument/2006/bibliography"/>
   </ds:schemaRefs>

</xml_diff>

<commit_message>
PRODUCTO-1656 Modificaciones en el documento Certificado de Saldo
Former-commit-id: aa2e95e13187639b0bf8070fd5ee159be88776bb
</commit_message>
<xml_diff>
--- a/proyecto-cajamar-hre-online/src/main/resources/plantillas/CS_AHORRO_AVALES.docx
+++ b/proyecto-cajamar-hre-online/src/main/resources/plantillas/CS_AHORRO_AVALES.docx
@@ -749,8 +749,6 @@
         </w:rPr>
         <w:fldChar w:fldCharType="end"/>
       </w:r>
-      <w:bookmarkStart w:id="0" w:name="_GoBack"/>
-      <w:bookmarkEnd w:id="0"/>
       <w:r>
         <w:rPr>
           <w:rFonts w:ascii="Arial" w:hAnsi="Arial" w:cs="Arial"/>
@@ -1488,8 +1486,12 @@
     </w:p>
     <w:p/>
     <w:sectPr>
-      <w:headerReference w:type="default" r:id="rId8"/>
-      <w:footerReference w:type="default" r:id="rId9"/>
+      <w:headerReference w:type="even" r:id="rId8"/>
+      <w:headerReference w:type="default" r:id="rId9"/>
+      <w:footerReference w:type="even" r:id="rId10"/>
+      <w:footerReference w:type="default" r:id="rId11"/>
+      <w:headerReference w:type="first" r:id="rId12"/>
+      <w:footerReference w:type="first" r:id="rId13"/>
       <w:pgSz w:w="11906" w:h="16838"/>
       <w:pgMar w:top="908" w:right="561" w:bottom="1140" w:left="1140" w:header="851" w:footer="567" w:gutter="0"/>
       <w:cols w:space="720"/>
@@ -1525,15 +1527,25 @@
     <w:pPr>
       <w:pStyle w:val="Piedepgina"/>
     </w:pPr>
+  </w:p>
+</w:ftr>
+</file>
+
+<file path=word/footer2.xml><?xml version="1.0" encoding="utf-8"?>
+<w:ftr xmlns:wpc="http://schemas.microsoft.com/office/word/2010/wordprocessingCanvas" xmlns:mc="http://schemas.openxmlformats.org/markup-compatibility/2006" xmlns:o="urn:schemas-microsoft-com:office:office" xmlns:r="http://schemas.openxmlformats.org/officeDocument/2006/relationships" xmlns:m="http://schemas.openxmlformats.org/officeDocument/2006/math" xmlns:v="urn:schemas-microsoft-com:vml" xmlns:wp14="http://schemas.microsoft.com/office/word/2010/wordprocessingDrawing" xmlns:wp="http://schemas.openxmlformats.org/drawingml/2006/wordprocessingDrawing" xmlns:w10="urn:schemas-microsoft-com:office:word" xmlns:w="http://schemas.openxmlformats.org/wordprocessingml/2006/main" xmlns:w14="http://schemas.microsoft.com/office/word/2010/wordml" xmlns:wpg="http://schemas.microsoft.com/office/word/2010/wordprocessingGroup" xmlns:wpi="http://schemas.microsoft.com/office/word/2010/wordprocessingInk" xmlns:wne="http://schemas.microsoft.com/office/word/2006/wordml" xmlns:wps="http://schemas.microsoft.com/office/word/2010/wordprocessingShape" mc:Ignorable="w14 wp14">
+  <w:p>
+    <w:pPr>
+      <w:pStyle w:val="Piedepgina"/>
+    </w:pPr>
     <w:r>
       <w:rPr>
         <w:noProof/>
       </w:rPr>
       <w:drawing>
-        <wp:inline distT="0" distB="0" distL="0" distR="0">
-          <wp:extent cx="1247775" cy="523875"/>
+        <wp:inline distT="0" distB="0" distL="0" distR="0" wp14:anchorId="196511EA" wp14:editId="556CED10">
+          <wp:extent cx="2171429" cy="584127"/>
           <wp:effectExtent l="0" t="0" r="0" b="0"/>
-          <wp:docPr id="2" name="Picture" descr="grupo"/>
+          <wp:docPr id="3" name="0 Imagen"/>
           <wp:cNvGraphicFramePr>
             <a:graphicFrameLocks xmlns:a="http://schemas.openxmlformats.org/drawingml/2006/main" noChangeAspect="1"/>
           </wp:cNvGraphicFramePr>
@@ -1541,32 +1553,29 @@
             <a:graphicData uri="http://schemas.openxmlformats.org/drawingml/2006/picture">
               <pic:pic xmlns:pic="http://schemas.openxmlformats.org/drawingml/2006/picture">
                 <pic:nvPicPr>
-                  <pic:cNvPr id="1" name="Picture" descr="grupo"/>
-                  <pic:cNvPicPr>
-                    <a:picLocks noChangeAspect="1" noChangeArrowheads="1"/>
-                  </pic:cNvPicPr>
+                  <pic:cNvPr id="0" name="cliente_logo.png"/>
+                  <pic:cNvPicPr/>
                 </pic:nvPicPr>
                 <pic:blipFill>
-                  <a:blip r:embed="rId1"/>
+                  <a:blip r:embed="rId1">
+                    <a:extLst>
+                      <a:ext uri="{28A0092B-C50C-407E-A947-70E740481C1C}">
+                        <a14:useLocalDpi xmlns:a14="http://schemas.microsoft.com/office/drawing/2010/main" val="0"/>
+                      </a:ext>
+                    </a:extLst>
+                  </a:blip>
                   <a:stretch>
                     <a:fillRect/>
                   </a:stretch>
                 </pic:blipFill>
-                <pic:spPr bwMode="auto">
+                <pic:spPr>
                   <a:xfrm>
                     <a:off x="0" y="0"/>
-                    <a:ext cx="1247775" cy="523875"/>
+                    <a:ext cx="2171429" cy="584127"/>
                   </a:xfrm>
                   <a:prstGeom prst="rect">
                     <a:avLst/>
                   </a:prstGeom>
-                  <a:noFill/>
-                  <a:ln w="9525">
-                    <a:noFill/>
-                    <a:miter lim="800000"/>
-                    <a:headEnd/>
-                    <a:tailEnd/>
-                  </a:ln>
                 </pic:spPr>
               </pic:pic>
             </a:graphicData>
@@ -1574,6 +1583,18 @@
         </wp:inline>
       </w:drawing>
     </w:r>
+    <w:bookmarkStart w:id="1" w:name="_GoBack"/>
+    <w:bookmarkEnd w:id="1"/>
+  </w:p>
+</w:ftr>
+</file>
+
+<file path=word/footer3.xml><?xml version="1.0" encoding="utf-8"?>
+<w:ftr xmlns:wpc="http://schemas.microsoft.com/office/word/2010/wordprocessingCanvas" xmlns:mc="http://schemas.openxmlformats.org/markup-compatibility/2006" xmlns:o="urn:schemas-microsoft-com:office:office" xmlns:r="http://schemas.openxmlformats.org/officeDocument/2006/relationships" xmlns:m="http://schemas.openxmlformats.org/officeDocument/2006/math" xmlns:v="urn:schemas-microsoft-com:vml" xmlns:wp14="http://schemas.microsoft.com/office/word/2010/wordprocessingDrawing" xmlns:wp="http://schemas.openxmlformats.org/drawingml/2006/wordprocessingDrawing" xmlns:w10="urn:schemas-microsoft-com:office:word" xmlns:w="http://schemas.openxmlformats.org/wordprocessingml/2006/main" xmlns:w14="http://schemas.microsoft.com/office/word/2010/wordml" xmlns:wpg="http://schemas.microsoft.com/office/word/2010/wordprocessingGroup" xmlns:wpi="http://schemas.microsoft.com/office/word/2010/wordprocessingInk" xmlns:wne="http://schemas.microsoft.com/office/word/2006/wordml" xmlns:wps="http://schemas.microsoft.com/office/word/2010/wordprocessingShape" mc:Ignorable="w14 wp14">
+  <w:p>
+    <w:pPr>
+      <w:pStyle w:val="Piedepgina"/>
+    </w:pPr>
   </w:p>
 </w:ftr>
 </file>
@@ -1603,7 +1624,17 @@
     <w:pPr>
       <w:pStyle w:val="Encabezado"/>
     </w:pPr>
-    <w:bookmarkStart w:id="1" w:name="logo"/>
+  </w:p>
+</w:hdr>
+</file>
+
+<file path=word/header2.xml><?xml version="1.0" encoding="utf-8"?>
+<w:hdr xmlns:wpc="http://schemas.microsoft.com/office/word/2010/wordprocessingCanvas" xmlns:mc="http://schemas.openxmlformats.org/markup-compatibility/2006" xmlns:o="urn:schemas-microsoft-com:office:office" xmlns:r="http://schemas.openxmlformats.org/officeDocument/2006/relationships" xmlns:m="http://schemas.openxmlformats.org/officeDocument/2006/math" xmlns:v="urn:schemas-microsoft-com:vml" xmlns:wp14="http://schemas.microsoft.com/office/word/2010/wordprocessingDrawing" xmlns:wp="http://schemas.openxmlformats.org/drawingml/2006/wordprocessingDrawing" xmlns:w10="urn:schemas-microsoft-com:office:word" xmlns:w="http://schemas.openxmlformats.org/wordprocessingml/2006/main" xmlns:w14="http://schemas.microsoft.com/office/word/2010/wordml" xmlns:wpg="http://schemas.microsoft.com/office/word/2010/wordprocessingGroup" xmlns:wpi="http://schemas.microsoft.com/office/word/2010/wordprocessingInk" xmlns:wne="http://schemas.microsoft.com/office/word/2006/wordml" xmlns:wps="http://schemas.microsoft.com/office/word/2010/wordprocessingShape" mc:Ignorable="w14 wp14">
+  <w:p>
+    <w:pPr>
+      <w:pStyle w:val="Encabezado"/>
+    </w:pPr>
+    <w:bookmarkStart w:id="0" w:name="logo"/>
     <w:r>
       <w:rPr>
         <w:noProof/>
@@ -1654,7 +1685,17 @@
         </wp:inline>
       </w:drawing>
     </w:r>
-    <w:bookmarkEnd w:id="1"/>
+    <w:bookmarkEnd w:id="0"/>
+  </w:p>
+</w:hdr>
+</file>
+
+<file path=word/header3.xml><?xml version="1.0" encoding="utf-8"?>
+<w:hdr xmlns:wpc="http://schemas.microsoft.com/office/word/2010/wordprocessingCanvas" xmlns:mc="http://schemas.openxmlformats.org/markup-compatibility/2006" xmlns:o="urn:schemas-microsoft-com:office:office" xmlns:r="http://schemas.openxmlformats.org/officeDocument/2006/relationships" xmlns:m="http://schemas.openxmlformats.org/officeDocument/2006/math" xmlns:v="urn:schemas-microsoft-com:vml" xmlns:wp14="http://schemas.microsoft.com/office/word/2010/wordprocessingDrawing" xmlns:wp="http://schemas.openxmlformats.org/drawingml/2006/wordprocessingDrawing" xmlns:w10="urn:schemas-microsoft-com:office:word" xmlns:w="http://schemas.openxmlformats.org/wordprocessingml/2006/main" xmlns:w14="http://schemas.microsoft.com/office/word/2010/wordml" xmlns:wpg="http://schemas.microsoft.com/office/word/2010/wordprocessingGroup" xmlns:wpi="http://schemas.microsoft.com/office/word/2010/wordprocessingInk" xmlns:wne="http://schemas.microsoft.com/office/word/2006/wordml" xmlns:wps="http://schemas.microsoft.com/office/word/2010/wordprocessingShape" mc:Ignorable="w14 wp14">
+  <w:p>
+    <w:pPr>
+      <w:pStyle w:val="Encabezado"/>
+    </w:pPr>
   </w:p>
 </w:hdr>
 </file>
@@ -2508,7 +2549,7 @@
 </file>
 
 <file path=customXml/itemProps1.xml><?xml version="1.0" encoding="utf-8"?>
-<ds:datastoreItem xmlns:ds="http://schemas.openxmlformats.org/officeDocument/2006/customXml" ds:itemID="{FF2E1D19-A987-4C93-BA4C-44570B3DFB4D}">
+<ds:datastoreItem xmlns:ds="http://schemas.openxmlformats.org/officeDocument/2006/customXml" ds:itemID="{34B14B63-A213-41E7-A882-2642351A875F}">
   <ds:schemaRefs>
     <ds:schemaRef ds:uri="http://schemas.openxmlformats.org/officeDocument/2006/bibliography"/>
   </ds:schemaRefs>

</xml_diff>

<commit_message>
RECOVERY-107 Correcion largo del lomo lateral de los certificados de saldo
Former-commit-id: a49e46328b7a11a0eecce56aad59729f812f0a0e
</commit_message>
<xml_diff>
--- a/proyecto-cajamar-hre-online/src/main/resources/plantillas/CS_AHORRO_AVALES.docx
+++ b/proyecto-cajamar-hre-online/src/main/resources/plantillas/CS_AHORRO_AVALES.docx
@@ -14,24 +14,12 @@
           <w:lang w:val="es-ES"/>
         </w:rPr>
       </w:pPr>
-    </w:p>
-    <w:p>
-      <w:pPr>
-        <w:pStyle w:val="Textodebloque"/>
-        <w:spacing w:before="280"/>
-        <w:ind w:left="567" w:right="567"/>
-        <w:rPr>
-          <w:rFonts w:ascii="Arial" w:hAnsi="Arial" w:cs="Arial"/>
-          <w:sz w:val="18"/>
-          <w:szCs w:val="18"/>
-          <w:lang w:val="es-ES"/>
-        </w:rPr>
-      </w:pPr>
       <w:r>
         <w:pict>
-          <v:rect id="_x0000_s1026" style="position:absolute;left:0;text-align:left;margin-left:-38.25pt;margin-top:9.35pt;width:21.75pt;height:712.55pt;z-index:251657728;mso-wrap-distance-left:9pt;mso-wrap-distance-top:0;mso-wrap-distance-right:9pt;mso-wrap-distance-bottom:0" stroked="f" strokeweight="0">
+          <v:rect id="_x0000_s1026" style="position:absolute;left:0;text-align:left;margin-left:-38.25pt;margin-top:-88.75pt;width:30.75pt;height:849pt;z-index:251657728;mso-wrap-distance-left:9pt;mso-wrap-distance-top:0;mso-wrap-distance-right:9pt;mso-wrap-distance-bottom:0" stroked="f" strokeweight="0">
             <v:textbox style="layout-flow:vertical;mso-layout-flow-alt:bottom-to-top">
               <w:txbxContent>
+                <w:bookmarkStart w:id="0" w:name="_GoBack"/>
                 <w:p>
                   <w:pPr>
                     <w:ind w:left="360"/>
@@ -90,6 +78,7 @@
                     <w:fldChar w:fldCharType="end"/>
                   </w:r>
                 </w:p>
+                <w:bookmarkEnd w:id="0"/>
                 <w:p>
                   <w:pPr>
                     <w:pStyle w:val="FrameContents"/>
@@ -108,6 +97,19 @@
           </v:rect>
         </w:pict>
       </w:r>
+    </w:p>
+    <w:p>
+      <w:pPr>
+        <w:pStyle w:val="Textodebloque"/>
+        <w:spacing w:before="280"/>
+        <w:ind w:left="567" w:right="567"/>
+        <w:rPr>
+          <w:rFonts w:ascii="Arial" w:hAnsi="Arial" w:cs="Arial"/>
+          <w:sz w:val="18"/>
+          <w:szCs w:val="18"/>
+          <w:lang w:val="es-ES"/>
+        </w:rPr>
+      </w:pPr>
     </w:p>
     <w:p>
       <w:pPr>
@@ -1583,8 +1585,6 @@
         </wp:inline>
       </w:drawing>
     </w:r>
-    <w:bookmarkStart w:id="1" w:name="_GoBack"/>
-    <w:bookmarkEnd w:id="1"/>
   </w:p>
 </w:ftr>
 </file>
@@ -1634,7 +1634,7 @@
     <w:pPr>
       <w:pStyle w:val="Encabezado"/>
     </w:pPr>
-    <w:bookmarkStart w:id="0" w:name="logo"/>
+    <w:bookmarkStart w:id="1" w:name="logo"/>
     <w:r>
       <w:rPr>
         <w:noProof/>
@@ -1685,7 +1685,7 @@
         </wp:inline>
       </w:drawing>
     </w:r>
-    <w:bookmarkEnd w:id="0"/>
+    <w:bookmarkEnd w:id="1"/>
   </w:p>
 </w:hdr>
 </file>
@@ -2549,7 +2549,7 @@
 </file>
 
 <file path=customXml/itemProps1.xml><?xml version="1.0" encoding="utf-8"?>
-<ds:datastoreItem xmlns:ds="http://schemas.openxmlformats.org/officeDocument/2006/customXml" ds:itemID="{34B14B63-A213-41E7-A882-2642351A875F}">
+<ds:datastoreItem xmlns:ds="http://schemas.openxmlformats.org/officeDocument/2006/customXml" ds:itemID="{88D0FFB1-8651-4027-B0E3-ABC19326CD10}">
   <ds:schemaRefs>
     <ds:schemaRef ds:uri="http://schemas.openxmlformats.org/officeDocument/2006/bibliography"/>
   </ds:schemaRefs>

</xml_diff>